<commit_message>
add rejection logic 1.3
</commit_message>
<xml_diff>
--- a/public/templates/rejection.docx
+++ b/public/templates/rejection.docx
@@ -8,8 +8,6 @@
           <w:lang w:val="en-US"/>
         </w:rPr>
       </w:pPr>
-      <w:bookmarkStart w:id="0" w:name="_GoBack"/>
-      <w:bookmarkEnd w:id="0"/>
       <w:r>
         <w:rPr>
           <w:lang w:val="en-US"/>
@@ -114,6 +112,9 @@
     <w:p>
       <w:pPr>
         <w:jc w:val="both"/>
+        <w:rPr>
+          <w:lang w:val="en-US"/>
+        </w:rPr>
       </w:pPr>
       <w:r>
         <w:t>SUBJECT</w:t>
@@ -135,18 +136,6 @@
           <w:lang w:val="en-US"/>
         </w:rPr>
         <w:t>person</w:t>
-      </w:r>
-      <w:r>
-        <w:rPr>
-          <w:lang w:val="sv-SE"/>
-        </w:rPr>
-        <w:t xml:space="preserve"> </w:t>
-      </w:r>
-      <w:r>
-        <w:rPr>
-          <w:lang w:val="sv-SE"/>
-        </w:rPr>
-        <w:t>{personal_data}</w:t>
       </w:r>
     </w:p>
     <w:p>
@@ -214,7 +203,21 @@
         <w:rPr>
           <w:lang w:val="en-US"/>
         </w:rPr>
-        <w:t xml:space="preserve">person in subject in connection with lack of date of birth or data of any valid document issued by Ukrainian authorities. </w:t>
+        <w:t xml:space="preserve">person </w:t>
+      </w:r>
+      <w:r>
+        <w:rPr>
+          <w:lang w:val="en-US"/>
+        </w:rPr>
+        <w:t>mentioned in your request</w:t>
+      </w:r>
+      <w:bookmarkStart w:id="0" w:name="_GoBack"/>
+      <w:bookmarkEnd w:id="0"/>
+      <w:r>
+        <w:rPr>
+          <w:lang w:val="en-US"/>
+        </w:rPr>
+        <w:t xml:space="preserve"> in connection with lack of date of birth or data of any valid document issued by Ukrainian authorities. </w:t>
       </w:r>
     </w:p>
     <w:p>
@@ -1431,6 +1434,50 @@
     <w:lsdException w:name="Strong" w:qFormat="1"/>
     <w:lsdException w:name="Emphasis" w:qFormat="1"/>
     <w:lsdException w:name="HTML Preformatted" w:uiPriority="99"/>
+    <w:lsdException w:name="Normal Table" w:semiHidden="1" w:unhideWhenUsed="1"/>
+    <w:lsdException w:name="Table Simple 1" w:semiHidden="1" w:unhideWhenUsed="1"/>
+    <w:lsdException w:name="Table Simple 2" w:semiHidden="1" w:unhideWhenUsed="1"/>
+    <w:lsdException w:name="Table Simple 3" w:semiHidden="1" w:unhideWhenUsed="1"/>
+    <w:lsdException w:name="Table Classic 1" w:semiHidden="1" w:unhideWhenUsed="1"/>
+    <w:lsdException w:name="Table Classic 2" w:semiHidden="1" w:unhideWhenUsed="1"/>
+    <w:lsdException w:name="Table Classic 3" w:semiHidden="1" w:unhideWhenUsed="1"/>
+    <w:lsdException w:name="Table Classic 4" w:semiHidden="1" w:unhideWhenUsed="1"/>
+    <w:lsdException w:name="Table Colorful 1" w:semiHidden="1" w:unhideWhenUsed="1"/>
+    <w:lsdException w:name="Table Colorful 2" w:semiHidden="1" w:unhideWhenUsed="1"/>
+    <w:lsdException w:name="Table Colorful 3" w:semiHidden="1" w:unhideWhenUsed="1"/>
+    <w:lsdException w:name="Table Columns 1" w:semiHidden="1" w:unhideWhenUsed="1"/>
+    <w:lsdException w:name="Table Columns 2" w:semiHidden="1" w:unhideWhenUsed="1"/>
+    <w:lsdException w:name="Table Columns 3" w:semiHidden="1" w:unhideWhenUsed="1"/>
+    <w:lsdException w:name="Table Columns 4" w:semiHidden="1" w:unhideWhenUsed="1"/>
+    <w:lsdException w:name="Table Columns 5" w:semiHidden="1" w:unhideWhenUsed="1"/>
+    <w:lsdException w:name="Table Grid 1" w:semiHidden="1" w:unhideWhenUsed="1"/>
+    <w:lsdException w:name="Table Grid 2" w:semiHidden="1" w:unhideWhenUsed="1"/>
+    <w:lsdException w:name="Table Grid 3" w:semiHidden="1" w:unhideWhenUsed="1"/>
+    <w:lsdException w:name="Table Grid 4" w:semiHidden="1" w:unhideWhenUsed="1"/>
+    <w:lsdException w:name="Table Grid 5" w:semiHidden="1" w:unhideWhenUsed="1"/>
+    <w:lsdException w:name="Table Grid 6" w:semiHidden="1" w:unhideWhenUsed="1"/>
+    <w:lsdException w:name="Table Grid 7" w:semiHidden="1" w:unhideWhenUsed="1"/>
+    <w:lsdException w:name="Table Grid 8" w:semiHidden="1" w:unhideWhenUsed="1"/>
+    <w:lsdException w:name="Table List 1" w:semiHidden="1" w:unhideWhenUsed="1"/>
+    <w:lsdException w:name="Table List 2" w:semiHidden="1" w:unhideWhenUsed="1"/>
+    <w:lsdException w:name="Table List 3" w:semiHidden="1" w:unhideWhenUsed="1"/>
+    <w:lsdException w:name="Table List 4" w:semiHidden="1" w:unhideWhenUsed="1"/>
+    <w:lsdException w:name="Table List 5" w:semiHidden="1" w:unhideWhenUsed="1"/>
+    <w:lsdException w:name="Table List 6" w:semiHidden="1" w:unhideWhenUsed="1"/>
+    <w:lsdException w:name="Table List 7" w:semiHidden="1" w:unhideWhenUsed="1"/>
+    <w:lsdException w:name="Table List 8" w:semiHidden="1" w:unhideWhenUsed="1"/>
+    <w:lsdException w:name="Table 3D effects 1" w:semiHidden="1" w:unhideWhenUsed="1"/>
+    <w:lsdException w:name="Table 3D effects 2" w:semiHidden="1" w:unhideWhenUsed="1"/>
+    <w:lsdException w:name="Table 3D effects 3" w:semiHidden="1" w:unhideWhenUsed="1"/>
+    <w:lsdException w:name="Table Contemporary" w:semiHidden="1" w:unhideWhenUsed="1"/>
+    <w:lsdException w:name="Table Elegant" w:semiHidden="1" w:unhideWhenUsed="1"/>
+    <w:lsdException w:name="Table Professional" w:semiHidden="1" w:unhideWhenUsed="1"/>
+    <w:lsdException w:name="Table Subtle 1" w:semiHidden="1" w:unhideWhenUsed="1"/>
+    <w:lsdException w:name="Table Subtle 2" w:semiHidden="1" w:unhideWhenUsed="1"/>
+    <w:lsdException w:name="Table Web 1" w:semiHidden="1" w:unhideWhenUsed="1"/>
+    <w:lsdException w:name="Table Web 2" w:semiHidden="1" w:unhideWhenUsed="1"/>
+    <w:lsdException w:name="Table Web 3" w:semiHidden="1" w:unhideWhenUsed="1"/>
+    <w:lsdException w:name="Table Theme" w:semiHidden="1" w:unhideWhenUsed="1"/>
     <w:lsdException w:name="Placeholder Text" w:semiHidden="1" w:uiPriority="99"/>
     <w:lsdException w:name="No Spacing" w:uiPriority="1" w:qFormat="1"/>
     <w:lsdException w:name="Light Shading" w:uiPriority="60"/>
@@ -1657,11 +1704,15 @@
   </w:style>
   <w:style w:type="character" w:default="1" w:styleId="a0">
     <w:name w:val="Default Paragraph Font"/>
+    <w:uiPriority w:val="1"/>
     <w:semiHidden/>
+    <w:unhideWhenUsed/>
   </w:style>
   <w:style w:type="table" w:default="1" w:styleId="a1">
     <w:name w:val="Normal Table"/>
+    <w:uiPriority w:val="99"/>
     <w:semiHidden/>
+    <w:unhideWhenUsed/>
     <w:tblPr>
       <w:tblInd w:w="0" w:type="dxa"/>
       <w:tblCellMar>
@@ -1674,7 +1725,9 @@
   </w:style>
   <w:style w:type="numbering" w:default="1" w:styleId="a2">
     <w:name w:val="No List"/>
+    <w:uiPriority w:val="99"/>
     <w:semiHidden/>
+    <w:unhideWhenUsed/>
   </w:style>
   <w:style w:type="paragraph" w:customStyle="1" w:styleId="CharChar">
     <w:name w:val="Char Знак Знак Char Знак Знак Знак Знак Знак Знак Знак Знак Знак Знак Знак Знак"/>

</xml_diff>